<commit_message>
Ferstigstellung der PM Arbeit, zudem alles in PDF gewandelt
</commit_message>
<xml_diff>
--- a/projektmanagement/SeyfarthMatthiasArbeitsmittel.docx
+++ b/projektmanagement/SeyfarthMatthiasArbeitsmittel.docx
@@ -440,18 +440,8 @@
                 <w:szCs w:val="28"/>
               </w:rPr>
               <w:tab/>
-            </w:r>
-            <w:proofErr w:type="spellStart"/>
-            <w:r>
-              <w:rPr>
-                <w:rFonts w:cs="Arial"/>
-                <w:color w:val="000000" w:themeColor="text1"/>
-                <w:sz w:val="28"/>
-                <w:szCs w:val="28"/>
-              </w:rPr>
               <w:t>TINF13B1</w:t>
             </w:r>
-            <w:proofErr w:type="spellEnd"/>
           </w:p>
           <w:p>
             <w:pPr>
@@ -642,1137 +632,248 @@
       </w:pPr>
       <w:r>
         <w:lastRenderedPageBreak/>
-        <w:t>Aufgabenstellung</w:t>
+        <w:t>Werkzeuge und Hilfsmittel</w:t>
       </w:r>
     </w:p>
     <w:p>
       <w:pPr>
-        <w:jc w:val="both"/>
+        <w:pStyle w:val="berschrift2"/>
       </w:pPr>
       <w:r>
-        <w:t xml:space="preserve">Erstellen Sie ein Computerspiel, welches Physik spielerisch lehrt. Hierbei soll eine Spiel-Engine verwendet werden, welche die Programmierung der Physik abnimmt. </w:t>
-      </w:r>
-    </w:p>
-    <w:p>
-      <w:pPr>
-        <w:pStyle w:val="berschrift1"/>
-      </w:pPr>
-      <w:r>
-        <w:t>Terminplan</w:t>
+        <w:t>Werkzeuge</w:t>
       </w:r>
     </w:p>
     <w:p>
       <w:r>
-        <w:t>Siehe dazu die externe Excel-Datei „Zeitplanung“.</w:t>
-      </w:r>
-    </w:p>
-    <w:p>
-      <w:pPr>
-        <w:pStyle w:val="berschrift1"/>
-        <w:numPr>
-          <w:ilvl w:val="0"/>
-          <w:numId w:val="0"/>
-        </w:numPr>
-      </w:pPr>
-    </w:p>
-    <w:p>
-      <w:pPr>
-        <w:pStyle w:val="berschrift1"/>
-      </w:pPr>
-      <w:r>
-        <w:t>Projekt</w:t>
-      </w:r>
-      <w:r>
-        <w:t>auftrag</w:t>
-      </w:r>
-    </w:p>
-    <w:p>
-      <w:pPr>
-        <w:pStyle w:val="berschrift2"/>
-      </w:pPr>
-      <w:r>
-        <w:t>Name des Projekts</w:t>
-      </w:r>
-    </w:p>
-    <w:p>
-      <w:pPr>
-        <w:pStyle w:val="Textkrper"/>
-        <w:rPr>
-          <w:rFonts w:eastAsiaTheme="minorHAnsi" w:cstheme="minorBidi"/>
-          <w:sz w:val="24"/>
-          <w:szCs w:val="22"/>
-          <w:lang w:eastAsia="en-US"/>
-        </w:rPr>
-      </w:pPr>
-      <w:r>
-        <w:rPr>
-          <w:rFonts w:eastAsiaTheme="minorHAnsi" w:cstheme="minorBidi"/>
-          <w:sz w:val="24"/>
-          <w:szCs w:val="22"/>
-          <w:lang w:eastAsia="en-US"/>
-        </w:rPr>
-        <w:t>Entwicklung eines Physikspiels, welches Physik spielerisch lehrt, auf Basis einer Engine</w:t>
-      </w:r>
-    </w:p>
-    <w:p/>
-    <w:p>
-      <w:pPr>
-        <w:pStyle w:val="berschrift2"/>
-      </w:pPr>
-      <w:r>
-        <w:t>Kurzbeschreibung des Vorhabens</w:t>
-      </w:r>
-    </w:p>
-    <w:p>
-      <w:pPr>
-        <w:jc w:val="both"/>
-      </w:pPr>
-      <w:r>
-        <w:t>Ziel der Studienarbeit ist es, ein voll-funktionierendes Spiel zu erstellen.</w:t>
-      </w:r>
-      <w:r>
-        <w:t xml:space="preserve"> Zudem wird eine umfassende Analyse durchgeführt, die ermittelt ob </w:t>
-      </w:r>
-      <w:r>
-        <w:t>Computerspiele lehren können</w:t>
-      </w:r>
-      <w:r>
-        <w:t>.</w:t>
-      </w:r>
-    </w:p>
-    <w:p>
-      <w:pPr>
-        <w:jc w:val="both"/>
-      </w:pPr>
-    </w:p>
-    <w:p>
-      <w:pPr>
-        <w:pStyle w:val="berschrift2"/>
-      </w:pPr>
-      <w:r>
-        <w:t>Projektleiter, Teilprojektleiter</w:t>
+        <w:t xml:space="preserve">Zur Erstellung dieser Studienarbeit werden zwei Hauptwerkzeuge eingesetzt. </w:t>
       </w:r>
     </w:p>
     <w:p>
       <w:r>
-        <w:t xml:space="preserve">Das Projekt, </w:t>
-      </w:r>
-      <w:r>
-        <w:t>also</w:t>
-      </w:r>
-      <w:r>
-        <w:t xml:space="preserve"> die Studienarbeit wird von zwei Personen durchgeführt. Beide sind gleichermaßen an da</w:t>
-      </w:r>
-      <w:r>
-        <w:t xml:space="preserve">s Projekt beteiligt, daher sind </w:t>
-      </w:r>
-      <w:r>
-        <w:t>auch beide die Projektleiter. Roman Jung und Matthias Seyfarth führen das Projekt durch.</w:t>
-      </w:r>
-    </w:p>
-    <w:p/>
-    <w:p>
-      <w:pPr>
-        <w:pStyle w:val="berschrift2"/>
-      </w:pPr>
-      <w:r>
-        <w:t>Geplanter Personalaufwand</w:t>
+        <w:t>Das erste Tool ist der Online Latex Editor „ShareLatex“. Hierbei wird der Text der Studienarbeit mit Latex geschrieben, der über einen Browser erreicht wird. Durch diese Besonderheit ist es möglich, dass mehr als eine Person gleichzeitig den Text bearbeiten können.</w:t>
       </w:r>
     </w:p>
     <w:p>
       <w:r>
-        <w:t>Der Personal</w:t>
+        <w:t>Das zweite Werkzeug ist „Unity“. Unity</w:t>
       </w:r>
       <w:r>
-        <w:t xml:space="preserve">aufwand wird auf die beiden Projektleiter </w:t>
-      </w:r>
-      <w:r>
-        <w:t>gleichermaßen aufgeteilt. In den wöchentlichen Meetings wird besprochen wer welche Aufgaben bis zum nächsten Meeting durchführt. Zwischendurch werden sporadisch Meetings durchgeführt.</w:t>
-      </w:r>
-    </w:p>
-    <w:p/>
-    <w:p>
-      <w:pPr>
-        <w:pStyle w:val="berschrift2"/>
-      </w:pPr>
-      <w:r>
-        <w:t>Einsatzmittelkosten</w:t>
+        <w:t xml:space="preserve"> stellt einen umfassenden Spieleeditor, mit einer umfassenden Klassenbibliothek zur Verfügung. Daneben gibt es eine Scenenview, mit der das Spiel im Live-Betrieb getestet werden kann. Im Live-Betrieb können Parameter angepasst werden, um das Verhalten zu beeinflussen. Unity bietet außerdem die Möglichkeit jeglichen Quellcode in eine entsprechende Datei zu konvertieren, welche das komplette Spiel beinhaltet.</w:t>
       </w:r>
     </w:p>
     <w:p>
       <w:r>
-        <w:t xml:space="preserve">Es wird angestrebt, dass keine Kosten für das Projekt entstehen. Zum einen wird die kostenfreie Version von </w:t>
+        <w:t>Ein weiteres Werkzeug, welches für Texturen</w:t>
       </w:r>
-      <w:proofErr w:type="spellStart"/>
       <w:r>
-        <w:t>Unity</w:t>
+        <w:t xml:space="preserve">, Assets, Animationen oder ähnliches verwendet wird ist Photoshop. Hierbei wird die Adobe Photoshop CC </w:t>
       </w:r>
-      <w:proofErr w:type="spellEnd"/>
       <w:r>
-        <w:t xml:space="preserve"> verwendet. Außerdem sind kostenfreie Assets für das Projekt vorgesehen. Allerdings könnten unerwartete Kosten für Assets oder andere Features entstehen.</w:t>
+        <w:t xml:space="preserve">oder Adobe Photoshop CS5 </w:t>
+      </w:r>
+      <w:r>
+        <w:t>Anwendung verwendet.</w:t>
       </w:r>
     </w:p>
-    <w:p/>
     <w:p>
       <w:pPr>
         <w:pStyle w:val="berschrift2"/>
       </w:pPr>
       <w:r>
-        <w:t>Meilensteine</w:t>
+        <w:t>Hilfsmittel</w:t>
+      </w:r>
+    </w:p>
+    <w:p>
+      <w:pPr>
+        <w:pStyle w:val="Listenabsatz"/>
+        <w:numPr>
+          <w:ilvl w:val="0"/>
+          <w:numId w:val="26"/>
+        </w:numPr>
+      </w:pPr>
+      <w:r>
+        <w:t>Das WWW bzgl. aller Fragen mit Latex</w:t>
+      </w:r>
+    </w:p>
+    <w:p>
+      <w:pPr>
+        <w:pStyle w:val="Listenabsatz"/>
+        <w:numPr>
+          <w:ilvl w:val="0"/>
+          <w:numId w:val="26"/>
+        </w:numPr>
+      </w:pPr>
+      <w:hyperlink r:id="rId9" w:history="1">
+        <w:r>
+          <w:rPr>
+            <w:rStyle w:val="Hyperlink"/>
+          </w:rPr>
+          <w:t>http://truben.no/latex/bibtex/</w:t>
+        </w:r>
+      </w:hyperlink>
+      <w:r>
+        <w:t xml:space="preserve"> </w:t>
+      </w:r>
+      <w:r>
+        <w:sym w:font="Wingdings" w:char="F0E0"/>
+      </w:r>
+      <w:r>
+        <w:t xml:space="preserve"> ein Online Bibtex-Editor zur Erstellung von Bibtex-Konstrukten</w:t>
+      </w:r>
+    </w:p>
+    <w:p>
+      <w:pPr>
+        <w:pStyle w:val="Listenabsatz"/>
+      </w:pPr>
+    </w:p>
+    <w:p>
+      <w:pPr>
+        <w:pStyle w:val="Listenabsatz"/>
+        <w:numPr>
+          <w:ilvl w:val="0"/>
+          <w:numId w:val="26"/>
+        </w:numPr>
+      </w:pPr>
+      <w:r>
+        <w:t>Unity Forum</w:t>
+      </w:r>
+    </w:p>
+    <w:p>
+      <w:pPr>
+        <w:pStyle w:val="Listenabsatz"/>
+        <w:numPr>
+          <w:ilvl w:val="0"/>
+          <w:numId w:val="26"/>
+        </w:numPr>
+      </w:pPr>
+      <w:r>
+        <w:t>Unity Api</w:t>
+      </w:r>
+    </w:p>
+    <w:p>
+      <w:pPr>
+        <w:pStyle w:val="Listenabsatz"/>
+        <w:numPr>
+          <w:ilvl w:val="0"/>
+          <w:numId w:val="26"/>
+        </w:numPr>
+      </w:pPr>
+      <w:r>
+        <w:t>YouTube-Videos mit Erklärungen</w:t>
+      </w:r>
+    </w:p>
+    <w:p>
+      <w:pPr>
+        <w:pStyle w:val="Listenabsatz"/>
+        <w:numPr>
+          <w:ilvl w:val="0"/>
+          <w:numId w:val="26"/>
+        </w:numPr>
+      </w:pPr>
+      <w:r>
+        <w:t>Das WWW bzgl. aller Fragen, die sich um das Scripten handeln</w:t>
+      </w:r>
+    </w:p>
+    <w:p>
+      <w:pPr>
+        <w:pStyle w:val="Listenabsatz"/>
+        <w:numPr>
+          <w:ilvl w:val="0"/>
+          <w:numId w:val="26"/>
+        </w:numPr>
+      </w:pPr>
+      <w:r>
+        <w:t>Literatur, die sich mit Unity auseinander setzt</w:t>
+      </w:r>
+    </w:p>
+    <w:p>
+      <w:pPr>
+        <w:pStyle w:val="Listenabsatz"/>
+      </w:pPr>
+    </w:p>
+    <w:p>
+      <w:pPr>
+        <w:pStyle w:val="Listenabsatz"/>
+        <w:numPr>
+          <w:ilvl w:val="0"/>
+          <w:numId w:val="26"/>
+        </w:numPr>
+      </w:pPr>
+      <w:r>
+        <w:t>Blender Asset Store (für Asset Ideen)</w:t>
+      </w:r>
+    </w:p>
+    <w:p>
+      <w:pPr>
+        <w:pStyle w:val="Listenabsatz"/>
+        <w:numPr>
+          <w:ilvl w:val="0"/>
+          <w:numId w:val="26"/>
+        </w:numPr>
+      </w:pPr>
+      <w:r>
+        <w:t>Unreal Engine Asset Store (für Asset Ideen)</w:t>
+      </w:r>
+    </w:p>
+    <w:p>
+      <w:pPr>
+        <w:pStyle w:val="Listenabsatz"/>
+        <w:numPr>
+          <w:ilvl w:val="0"/>
+          <w:numId w:val="26"/>
+        </w:numPr>
+      </w:pPr>
+      <w:r>
+        <w:t>Grafik Tablet für Zeichnungen</w:t>
+      </w:r>
+    </w:p>
+    <w:p>
+      <w:pPr>
+        <w:pStyle w:val="Listenabsatz"/>
+        <w:numPr>
+          <w:ilvl w:val="0"/>
+          <w:numId w:val="26"/>
+        </w:numPr>
+      </w:pPr>
+      <w:r>
+        <w:t>Zur Erstellung kleinerer</w:t>
+      </w:r>
+      <w:bookmarkStart w:id="0" w:name="_GoBack"/>
+      <w:bookmarkEnd w:id="0"/>
+      <w:r>
+        <w:t xml:space="preserve"> Texturen wird u.U. „Gimp“ heran gezogen</w:t>
+      </w:r>
+    </w:p>
+    <w:p>
+      <w:pPr>
+        <w:pStyle w:val="berschrift1"/>
+      </w:pPr>
+      <w:r>
+        <w:t>Testumgebungen</w:t>
       </w:r>
     </w:p>
     <w:p>
       <w:r>
-        <w:t>- Sichtung von Studien, ob Computerspiele lehren</w:t>
+        <w:t xml:space="preserve">Eine Testumgebung gibt es nur bei Unity. Diese Testumgebung enthält fundamentale Objekte ohne Textur oder gutes Design. Es werden einfache 3D Objekte erstellt (meistens Cubes), welche für </w:t>
+      </w:r>
+      <w:r>
+        <w:t>Start-, Ziel-, oder Begrenzungen verwende</w:t>
+      </w:r>
+      <w:r>
+        <w:t>t wird. Darüber hinaus werden Sk</w:t>
+      </w:r>
+      <w:r>
+        <w:t xml:space="preserve">ripte für unterschiedlichste Funktionen geschrieben und </w:t>
+      </w:r>
+      <w:r>
+        <w:t>auf korrekte Funktionalität geprüft.</w:t>
       </w:r>
     </w:p>
-    <w:p>
-      <w:r>
-        <w:t>- Sichtung von Gemeinsamkeiten und Unterschiede der Game-</w:t>
-      </w:r>
-      <w:proofErr w:type="spellStart"/>
-      <w:r>
-        <w:t>Engines</w:t>
-      </w:r>
-      <w:proofErr w:type="spellEnd"/>
-    </w:p>
-    <w:p>
-      <w:r>
-        <w:t xml:space="preserve">- </w:t>
-      </w:r>
-      <w:r>
-        <w:t>Sichtung von psychologischen Büchern, ob Spiele lehren + Ausleihe</w:t>
-      </w:r>
-    </w:p>
-    <w:p>
-      <w:r>
-        <w:t xml:space="preserve">- Sichtung von Programmier-Bücher bzgl. </w:t>
-      </w:r>
-      <w:proofErr w:type="spellStart"/>
-      <w:r>
-        <w:t>Unity</w:t>
-      </w:r>
-      <w:proofErr w:type="spellEnd"/>
-      <w:r>
-        <w:t xml:space="preserve"> + Ausleihe</w:t>
-      </w:r>
-    </w:p>
-    <w:p>
-      <w:r>
-        <w:t xml:space="preserve">- Einarbeitung in </w:t>
-      </w:r>
-      <w:proofErr w:type="spellStart"/>
-      <w:r>
-        <w:t>Unity</w:t>
-      </w:r>
-      <w:proofErr w:type="spellEnd"/>
-      <w:r>
-        <w:t xml:space="preserve"> bis zur Abgabe des Zwischenstandes.</w:t>
-      </w:r>
-    </w:p>
-    <w:p>
-      <w:r>
-        <w:t xml:space="preserve">- Nach Möglichkeit ein Prototyp (erstes Level) </w:t>
-      </w:r>
-      <w:r>
-        <w:t>für die Zwischenabgabe.</w:t>
-      </w:r>
-    </w:p>
-    <w:p>
-      <w:r>
-        <w:t xml:space="preserve">- Abgabe des Zwischenstandes des Projekts zum Ende des fünften Semesters. </w:t>
-      </w:r>
-      <w:r>
-        <w:t>Diese</w:t>
-      </w:r>
-      <w:r>
-        <w:t xml:space="preserve"> erfolgt spätestens am 13.12.2015.</w:t>
-      </w:r>
-    </w:p>
-    <w:p>
-      <w:r>
-        <w:t>- Abgabe des Spiels und der Dokumentation am Ende des sechsten Semest</w:t>
-      </w:r>
-      <w:r>
-        <w:t>ers. Das genaue Datum steht</w:t>
-      </w:r>
-      <w:r>
-        <w:t xml:space="preserve"> aus.</w:t>
-      </w:r>
-    </w:p>
-    <w:p/>
-    <w:p>
-      <w:pPr>
-        <w:pStyle w:val="berschrift2"/>
-      </w:pPr>
-      <w:r>
-        <w:t>Fertigstellungstermine</w:t>
-      </w:r>
-    </w:p>
-    <w:p>
-      <w:r>
-        <w:t xml:space="preserve">Das Projekt soll zum Ende des sechsten Semesters </w:t>
-      </w:r>
-      <w:r>
-        <w:t xml:space="preserve">vollständig abgeschlossen werden. Das schließt ein voll-funktionsfähiges Spiel sowie eine wissenschaftliche Ausarbeitung. </w:t>
-      </w:r>
-    </w:p>
-    <w:p>
-      <w:r>
-        <w:t xml:space="preserve">Daneben existiert ein Termin, der als Zwischenabgabe gilt. Der Zwischenabgabetermin wird auf den 13.12.2015 datiert. </w:t>
-      </w:r>
-    </w:p>
-    <w:p/>
-    <w:p>
-      <w:pPr>
-        <w:pStyle w:val="berschrift2"/>
-      </w:pPr>
-      <w:r>
-        <w:t>Risikobetrachtung</w:t>
-      </w:r>
-    </w:p>
-    <w:p/>
-    <w:p>
-      <w:pPr>
-        <w:pStyle w:val="berschrift1"/>
-      </w:pPr>
-      <w:r>
-        <w:t>Produkt- und Systemdefinition</w:t>
-      </w:r>
-    </w:p>
-    <w:p>
-      <w:pPr>
-        <w:pStyle w:val="berschrift2"/>
-      </w:pPr>
-      <w:r>
-        <w:t>Lastenheft</w:t>
-      </w:r>
-    </w:p>
-    <w:p>
-      <w:pPr>
-        <w:pStyle w:val="berschrift3"/>
-      </w:pPr>
-      <w:r>
-        <w:t>Anwendungs- bzw. Einsatzumgebung</w:t>
-      </w:r>
-    </w:p>
-    <w:p>
-      <w:r>
-        <w:t xml:space="preserve">Das zu entwickelnde Computerspiel soll auf verschiedene Plattformen verwendbar sein. Der Computer als Grundmedium wird allerdings ausgeschlossen. Das Spiel soll als </w:t>
-      </w:r>
-      <w:r>
-        <w:t>mobile Anwendung auf Smartphones und Tablets zur Verfügung stehen. Angestrebte Plattformen sind Android, IOS, Windows Phone.</w:t>
-      </w:r>
-    </w:p>
-    <w:p>
-      <w:pPr>
-        <w:rPr>
-          <w:rFonts w:eastAsiaTheme="majorEastAsia" w:cstheme="majorBidi"/>
-          <w:bCs/>
-          <w:sz w:val="28"/>
-        </w:rPr>
-      </w:pPr>
-      <w:r>
-        <w:br w:type="page"/>
-      </w:r>
-    </w:p>
-    <w:p>
-      <w:pPr>
-        <w:pStyle w:val="berschrift3"/>
-      </w:pPr>
-      <w:r>
-        <w:lastRenderedPageBreak/>
-        <w:t>Geforderte Funktionen und Eigenschaften</w:t>
-      </w:r>
-    </w:p>
-    <w:p>
-      <w:pPr>
-        <w:pStyle w:val="Listenabsatz"/>
-        <w:numPr>
-          <w:ilvl w:val="0"/>
-          <w:numId w:val="14"/>
-        </w:numPr>
-      </w:pPr>
-      <w:r>
-        <w:t>Multiplattform</w:t>
-      </w:r>
-    </w:p>
-    <w:p>
-      <w:pPr>
-        <w:pStyle w:val="Listenabsatz"/>
-        <w:numPr>
-          <w:ilvl w:val="0"/>
-          <w:numId w:val="14"/>
-        </w:numPr>
-      </w:pPr>
-      <w:r>
-        <w:t>Lichtstrahl als physikalisches Spielmedium (im folgenden mit „Licht“ bezeichnet)</w:t>
-      </w:r>
-    </w:p>
-    <w:p>
-      <w:pPr>
-        <w:pStyle w:val="Listenabsatz"/>
-        <w:numPr>
-          <w:ilvl w:val="0"/>
-          <w:numId w:val="14"/>
-        </w:numPr>
-      </w:pPr>
-      <w:r>
-        <w:t>Licht soll on Spiegeln reflektiert werden</w:t>
-      </w:r>
-    </w:p>
-    <w:p>
-      <w:pPr>
-        <w:pStyle w:val="Listenabsatz"/>
-        <w:numPr>
-          <w:ilvl w:val="0"/>
-          <w:numId w:val="14"/>
-        </w:numPr>
-      </w:pPr>
-      <w:r>
-        <w:t>Spiegel soll man bewegen können (auf einer definierten Bahn)</w:t>
-      </w:r>
-    </w:p>
-    <w:p>
-      <w:pPr>
-        <w:pStyle w:val="Listenabsatz"/>
-        <w:numPr>
-          <w:ilvl w:val="0"/>
-          <w:numId w:val="14"/>
-        </w:numPr>
-      </w:pPr>
-      <w:r>
-        <w:t>Licht darf nicht durch Spielobjekte gehen</w:t>
-      </w:r>
-    </w:p>
-    <w:p>
-      <w:pPr>
-        <w:pStyle w:val="Listenabsatz"/>
-        <w:numPr>
-          <w:ilvl w:val="0"/>
-          <w:numId w:val="14"/>
-        </w:numPr>
-      </w:pPr>
-      <w:r>
-        <w:t>Wasser als Spielobjekt</w:t>
-      </w:r>
-    </w:p>
-    <w:p>
-      <w:pPr>
-        <w:pStyle w:val="Listenabsatz"/>
-        <w:numPr>
-          <w:ilvl w:val="0"/>
-          <w:numId w:val="14"/>
-        </w:numPr>
-      </w:pPr>
-      <w:r>
-        <w:t>Licht soll in Wasser gebrochen werden</w:t>
-      </w:r>
-    </w:p>
-    <w:p>
-      <w:pPr>
-        <w:pStyle w:val="Listenabsatz"/>
-        <w:numPr>
-          <w:ilvl w:val="0"/>
-          <w:numId w:val="14"/>
-        </w:numPr>
-      </w:pPr>
-      <w:r>
-        <w:t>Prisma als Spielobjekt</w:t>
-      </w:r>
-    </w:p>
-    <w:p>
-      <w:pPr>
-        <w:pStyle w:val="Listenabsatz"/>
-        <w:numPr>
-          <w:ilvl w:val="0"/>
-          <w:numId w:val="14"/>
-        </w:numPr>
-      </w:pPr>
-      <w:r>
-        <w:t>Licht soll sich in die Grundfarben auf splitten, wenn es auf Prisma trifft</w:t>
-      </w:r>
-    </w:p>
-    <w:p>
-      <w:pPr>
-        <w:pStyle w:val="Listenabsatz"/>
-        <w:numPr>
-          <w:ilvl w:val="0"/>
-          <w:numId w:val="14"/>
-        </w:numPr>
-      </w:pPr>
-      <w:r>
-        <w:t>Licht wird in unterschiedlichen Farben dargestellt</w:t>
-      </w:r>
-    </w:p>
-    <w:p>
-      <w:pPr>
-        <w:pStyle w:val="Listenabsatz"/>
-        <w:numPr>
-          <w:ilvl w:val="0"/>
-          <w:numId w:val="14"/>
-        </w:numPr>
-      </w:pPr>
-      <w:r>
-        <w:t>Licht wird durch wischen über Bildschirm gelenkt</w:t>
-      </w:r>
-    </w:p>
-    <w:p>
-      <w:pPr>
-        <w:pStyle w:val="Listenabsatz"/>
-        <w:numPr>
-          <w:ilvl w:val="1"/>
-          <w:numId w:val="14"/>
-        </w:numPr>
-      </w:pPr>
-      <w:r>
-        <w:t>dafür muss die Quelle einmal angetippt werden</w:t>
-      </w:r>
-    </w:p>
-    <w:p>
-      <w:pPr>
-        <w:pStyle w:val="Listenabsatz"/>
-        <w:numPr>
-          <w:ilvl w:val="1"/>
-          <w:numId w:val="14"/>
-        </w:numPr>
-      </w:pPr>
-      <w:r>
-        <w:t>bzw. Spiegel, falls das Licht gelenkt wurde</w:t>
-      </w:r>
-    </w:p>
-    <w:p>
-      <w:pPr>
-        <w:pStyle w:val="Listenabsatz"/>
-        <w:numPr>
-          <w:ilvl w:val="0"/>
-          <w:numId w:val="14"/>
-        </w:numPr>
-      </w:pPr>
-      <w:r>
-        <w:t xml:space="preserve">Es können </w:t>
-      </w:r>
-      <w:proofErr w:type="spellStart"/>
-      <w:r>
-        <w:t>Collectables</w:t>
-      </w:r>
-      <w:proofErr w:type="spellEnd"/>
-      <w:r>
-        <w:t xml:space="preserve"> (Wassertropfen) gesammelt werden</w:t>
-      </w:r>
-    </w:p>
-    <w:p>
-      <w:pPr>
-        <w:pStyle w:val="Listenabsatz"/>
-        <w:numPr>
-          <w:ilvl w:val="1"/>
-          <w:numId w:val="14"/>
-        </w:numPr>
-      </w:pPr>
-      <w:r>
-        <w:t xml:space="preserve">diese fallen auf eine Pflanze, die erblüht und die </w:t>
-      </w:r>
-      <w:proofErr w:type="spellStart"/>
-      <w:r>
-        <w:t>Map</w:t>
-      </w:r>
-      <w:proofErr w:type="spellEnd"/>
-      <w:r>
-        <w:t xml:space="preserve"> aufdecken</w:t>
-      </w:r>
-    </w:p>
-    <w:p>
-      <w:pPr>
-        <w:pStyle w:val="Listenabsatz"/>
-        <w:numPr>
-          <w:ilvl w:val="0"/>
-          <w:numId w:val="14"/>
-        </w:numPr>
-      </w:pPr>
-      <w:proofErr w:type="spellStart"/>
-      <w:r>
-        <w:t>Map</w:t>
-      </w:r>
-      <w:proofErr w:type="spellEnd"/>
-      <w:r>
-        <w:t xml:space="preserve"> ist minimalistisch (schwarze Konturen)</w:t>
-      </w:r>
-    </w:p>
-    <w:p>
-      <w:pPr>
-        <w:pStyle w:val="berschrift3"/>
-      </w:pPr>
-      <w:r>
-        <w:t>Benutzeroberfläche</w:t>
-      </w:r>
-    </w:p>
-    <w:p>
-      <w:pPr>
-        <w:pStyle w:val="Listenabsatz"/>
-        <w:numPr>
-          <w:ilvl w:val="0"/>
-          <w:numId w:val="16"/>
-        </w:numPr>
-      </w:pPr>
-      <w:r>
-        <w:t>noch nicht direkt definiert</w:t>
-      </w:r>
-    </w:p>
-    <w:p>
-      <w:pPr>
-        <w:pStyle w:val="Listenabsatz"/>
-        <w:numPr>
-          <w:ilvl w:val="0"/>
-          <w:numId w:val="16"/>
-        </w:numPr>
-      </w:pPr>
-      <w:r>
-        <w:t>es gibt:</w:t>
-      </w:r>
-    </w:p>
-    <w:p>
-      <w:pPr>
-        <w:pStyle w:val="Listenabsatz"/>
-        <w:numPr>
-          <w:ilvl w:val="1"/>
-          <w:numId w:val="16"/>
-        </w:numPr>
-      </w:pPr>
-      <w:r>
-        <w:t>Button</w:t>
-      </w:r>
-    </w:p>
-    <w:p>
-      <w:pPr>
-        <w:pStyle w:val="Listenabsatz"/>
-        <w:numPr>
-          <w:ilvl w:val="1"/>
-          <w:numId w:val="16"/>
-        </w:numPr>
-      </w:pPr>
-      <w:r>
-        <w:t>Panels</w:t>
-      </w:r>
-    </w:p>
-    <w:p>
-      <w:pPr>
-        <w:pStyle w:val="Listenabsatz"/>
-        <w:numPr>
-          <w:ilvl w:val="1"/>
-          <w:numId w:val="16"/>
-        </w:numPr>
-      </w:pPr>
-      <w:r>
-        <w:t>Schriftzüge</w:t>
-      </w:r>
-    </w:p>
-    <w:p>
-      <w:pPr>
-        <w:pStyle w:val="Listenabsatz"/>
-        <w:numPr>
-          <w:ilvl w:val="1"/>
-          <w:numId w:val="16"/>
-        </w:numPr>
-      </w:pPr>
-      <w:r>
-        <w:t>Texteingabe (falls benötigt) über Tastatur des Smartphones</w:t>
-      </w:r>
-    </w:p>
-    <w:p>
-      <w:pPr>
-        <w:pStyle w:val="Listenabsatz"/>
-        <w:numPr>
-          <w:ilvl w:val="1"/>
-          <w:numId w:val="16"/>
-        </w:numPr>
-      </w:pPr>
-      <w:r>
-        <w:t>Steuerung per Finger am Touchpad</w:t>
-      </w:r>
-    </w:p>
-    <w:p>
-      <w:pPr>
-        <w:pStyle w:val="berschrift3"/>
-      </w:pPr>
-      <w:r>
-        <w:t>Benutzerschnittstellen</w:t>
-      </w:r>
-    </w:p>
-    <w:p>
-      <w:r>
-        <w:t xml:space="preserve">Das Spiel, das Menü und alle anderen Eingaben werden für die Eingabe über das Touchpad optimiert. </w:t>
-      </w:r>
-    </w:p>
-    <w:p>
-      <w:pPr>
-        <w:pStyle w:val="berschrift3"/>
-      </w:pPr>
-      <w:r>
-        <w:t>Datenbasis</w:t>
-      </w:r>
-    </w:p>
-    <w:p>
-      <w:r>
-        <w:t xml:space="preserve">Als Datenbasis dienen einerseits die einzelnen </w:t>
-      </w:r>
-      <w:proofErr w:type="spellStart"/>
-      <w:r>
-        <w:t>Lv</w:t>
-      </w:r>
-      <w:proofErr w:type="spellEnd"/>
-      <w:r>
-        <w:t xml:space="preserve"> des Spiels. Dazu kommen die </w:t>
-      </w:r>
-      <w:proofErr w:type="spellStart"/>
-      <w:r>
-        <w:t>Collectables</w:t>
-      </w:r>
-      <w:proofErr w:type="spellEnd"/>
-      <w:r>
-        <w:t>, die mit den Spielfortschritt lokal auf dem Smartphone / Tablet gespeichert werden. Um ein versehentliches löschen dieser Daten zu verhindern werden diese im Spielordner versteckt</w:t>
-      </w:r>
-      <w:r>
-        <w:t xml:space="preserve"> abgespeichert</w:t>
-      </w:r>
-      <w:r>
-        <w:t>.</w:t>
-      </w:r>
-    </w:p>
-    <w:p>
-      <w:pPr>
-        <w:pStyle w:val="berschrift3"/>
-      </w:pPr>
-      <w:r>
-        <w:t>Qualitätsanforderungen</w:t>
-      </w:r>
-    </w:p>
-    <w:p>
-      <w:pPr>
-        <w:pStyle w:val="Listenabsatz"/>
-        <w:numPr>
-          <w:ilvl w:val="0"/>
-          <w:numId w:val="15"/>
-        </w:numPr>
-      </w:pPr>
-      <w:r>
-        <w:t>voll-funktionsfähiges Spiel mit möglichst wenigen Bugs</w:t>
-      </w:r>
-    </w:p>
-    <w:p>
-      <w:pPr>
-        <w:pStyle w:val="Listenabsatz"/>
-        <w:numPr>
-          <w:ilvl w:val="0"/>
-          <w:numId w:val="15"/>
-        </w:numPr>
-      </w:pPr>
-      <w:r>
-        <w:t>Dokumentation und Analyse, Ausarbeitung einer wissenschaftlichen Arbeit zum Projekt</w:t>
-      </w:r>
-    </w:p>
-    <w:p>
-      <w:pPr>
-        <w:pStyle w:val="berschrift3"/>
-      </w:pPr>
-      <w:r>
-        <w:lastRenderedPageBreak/>
-        <w:t>Zeit- und Kostenrahmen</w:t>
-      </w:r>
-    </w:p>
-    <w:p>
-      <w:r>
-        <w:t>Der Zeitrahmen wird in zwei Bereiche untergliedert. Zum einen bis der Meilenstein 13.12.2015 erreicht ist, da hier die Abgabe des Zwischenstandes festgeschrieben wurde.</w:t>
-      </w:r>
-    </w:p>
-    <w:p>
-      <w:r>
-        <w:t>Zum anderen ein bisher ungekannter Termin am Ende des sechsten Semesters, da hier das Projekt endgültig und vollständig abgegeben werden muss.</w:t>
-      </w:r>
-    </w:p>
-    <w:p/>
-    <w:p>
-      <w:pPr>
-        <w:pStyle w:val="berschrift2"/>
-      </w:pPr>
-      <w:r>
-        <w:t>Pflichtenheft</w:t>
-      </w:r>
-    </w:p>
-    <w:p>
-      <w:pPr>
-        <w:pStyle w:val="berschrift3"/>
-      </w:pPr>
-      <w:r>
-        <w:t>Welche Funktion hat das Produkt zu erfüllen</w:t>
-      </w:r>
-    </w:p>
-    <w:p>
-      <w:r>
-        <w:t xml:space="preserve">Einwandfreie Funktionalität, </w:t>
-      </w:r>
-      <w:r>
-        <w:t>welche</w:t>
-      </w:r>
-      <w:r>
-        <w:t xml:space="preserve"> im Lastenheft definiert sind</w:t>
-      </w:r>
-      <w:r>
-        <w:t>.</w:t>
-      </w:r>
-    </w:p>
-    <w:p/>
-    <w:p>
-      <w:pPr>
-        <w:pStyle w:val="berschrift3"/>
-      </w:pPr>
-      <w:r>
-        <w:t>Welche Daten und Informationen sollen verarbeitet werden</w:t>
-      </w:r>
-    </w:p>
-    <w:p>
-      <w:pPr>
-        <w:pStyle w:val="berschrift3"/>
-      </w:pPr>
-      <w:r>
-        <w:t>Welche Ein- und Ausgaben sind vorgesehen</w:t>
-      </w:r>
-    </w:p>
-    <w:p>
-      <w:pPr>
-        <w:pStyle w:val="Listenabsatz"/>
-        <w:numPr>
-          <w:ilvl w:val="0"/>
-          <w:numId w:val="22"/>
-        </w:numPr>
-      </w:pPr>
-      <w:r>
-        <w:t>Eingaben</w:t>
-      </w:r>
-    </w:p>
-    <w:p>
-      <w:pPr>
-        <w:pStyle w:val="Listenabsatz"/>
-        <w:numPr>
-          <w:ilvl w:val="1"/>
-          <w:numId w:val="22"/>
-        </w:numPr>
-      </w:pPr>
-      <w:r>
-        <w:t>Wenn Button vo</w:t>
-      </w:r>
-      <w:r>
-        <w:t>rhanden sind sollen diese klick bar</w:t>
-      </w:r>
-      <w:r>
-        <w:t xml:space="preserve"> sein</w:t>
-      </w:r>
-    </w:p>
-    <w:p>
-      <w:pPr>
-        <w:pStyle w:val="Listenabsatz"/>
-        <w:numPr>
-          <w:ilvl w:val="1"/>
-          <w:numId w:val="22"/>
-        </w:numPr>
-      </w:pPr>
-      <w:r>
-        <w:t>Anklicken der einzelnen Spielelemente (welche vorgesehen sind) ermöglichen</w:t>
-      </w:r>
-    </w:p>
-    <w:p>
-      <w:pPr>
-        <w:pStyle w:val="Listenabsatz"/>
-        <w:numPr>
-          <w:ilvl w:val="0"/>
-          <w:numId w:val="22"/>
-        </w:numPr>
-      </w:pPr>
-      <w:r>
-        <w:t>Ausgaben</w:t>
-      </w:r>
-    </w:p>
-    <w:p>
-      <w:pPr>
-        <w:pStyle w:val="Listenabsatz"/>
-        <w:numPr>
-          <w:ilvl w:val="1"/>
-          <w:numId w:val="22"/>
-        </w:numPr>
-      </w:pPr>
-      <w:r>
-        <w:t>Musik als Hintergrund</w:t>
-      </w:r>
-    </w:p>
-    <w:p>
-      <w:pPr>
-        <w:pStyle w:val="Listenabsatz"/>
-        <w:numPr>
-          <w:ilvl w:val="1"/>
-          <w:numId w:val="22"/>
-        </w:numPr>
-      </w:pPr>
-      <w:r>
-        <w:t xml:space="preserve">Melodie wenn </w:t>
-      </w:r>
-      <w:proofErr w:type="spellStart"/>
-      <w:r>
-        <w:t>Lv</w:t>
-      </w:r>
-      <w:proofErr w:type="spellEnd"/>
-      <w:r>
-        <w:t xml:space="preserve"> erfolgreich abgeschlossen wurde</w:t>
-      </w:r>
-    </w:p>
-    <w:p>
-      <w:pPr>
-        <w:pStyle w:val="Listenabsatz"/>
-        <w:numPr>
-          <w:ilvl w:val="1"/>
-          <w:numId w:val="22"/>
-        </w:numPr>
-      </w:pPr>
-      <w:r>
-        <w:t xml:space="preserve">Zusammenfassung wie viele </w:t>
-      </w:r>
-      <w:proofErr w:type="spellStart"/>
-      <w:r>
-        <w:t>Collectables</w:t>
-      </w:r>
-      <w:proofErr w:type="spellEnd"/>
-      <w:r>
-        <w:t xml:space="preserve"> aufgenommen wurden (nach dem </w:t>
-      </w:r>
-      <w:proofErr w:type="spellStart"/>
-      <w:r>
-        <w:t>Lv</w:t>
-      </w:r>
-      <w:proofErr w:type="spellEnd"/>
-      <w:r>
-        <w:t>)</w:t>
-      </w:r>
-    </w:p>
-    <w:p>
-      <w:pPr>
-        <w:pStyle w:val="Listenabsatz"/>
-        <w:numPr>
-          <w:ilvl w:val="1"/>
-          <w:numId w:val="22"/>
-        </w:numPr>
-      </w:pPr>
-      <w:r>
-        <w:t xml:space="preserve">Darstellung der gesammelten  </w:t>
-      </w:r>
-      <w:proofErr w:type="spellStart"/>
-      <w:r>
-        <w:t>Coll</w:t>
-      </w:r>
-      <w:proofErr w:type="spellEnd"/>
-      <w:r>
-        <w:t xml:space="preserve">. in einer allgemeinen </w:t>
-      </w:r>
-      <w:proofErr w:type="spellStart"/>
-      <w:r>
-        <w:t>Lv</w:t>
-      </w:r>
-      <w:proofErr w:type="spellEnd"/>
-      <w:r>
-        <w:t>-Übersicht</w:t>
-      </w:r>
-    </w:p>
-    <w:p>
-      <w:pPr>
-        <w:pStyle w:val="berschrift3"/>
-      </w:pPr>
-      <w:r>
-        <w:t>Welche konstruktiven Vorgaben sind zu beachten</w:t>
-      </w:r>
-    </w:p>
-    <w:p>
-      <w:pPr>
-        <w:pStyle w:val="berschrift3"/>
-      </w:pPr>
-      <w:r>
-        <w:t>Welche Schnittstellen sind zu berücksichtigen</w:t>
-      </w:r>
-    </w:p>
-    <w:p>
-      <w:pPr>
-        <w:pStyle w:val="Listenabsatz"/>
-        <w:numPr>
-          <w:ilvl w:val="0"/>
-          <w:numId w:val="25"/>
-        </w:numPr>
-      </w:pPr>
-      <w:r>
-        <w:t>Eingabe /Interaktion mit dem Touch Screen</w:t>
-      </w:r>
-    </w:p>
-    <w:p>
-      <w:pPr>
-        <w:pStyle w:val="berschrift3"/>
-      </w:pPr>
-      <w:r>
-        <w:t>Welche sonstigen Produkteigenschaften sind gefordert</w:t>
-      </w:r>
-    </w:p>
-    <w:p>
-      <w:pPr>
-        <w:pStyle w:val="berschrift3"/>
-      </w:pPr>
-      <w:r>
-        <w:t>Welche Qualitätsanforderungen werden an das Produkt gestellt</w:t>
-      </w:r>
-    </w:p>
-    <w:p/>
-    <w:p>
-      <w:pPr>
-        <w:pStyle w:val="berschrift1"/>
-      </w:pPr>
-      <w:r>
-        <w:lastRenderedPageBreak/>
-        <w:t>Wirtschaftliche Produktplanung</w:t>
-      </w:r>
-    </w:p>
-    <w:p>
-      <w:pPr>
-        <w:pStyle w:val="berschrift2"/>
-      </w:pPr>
-      <w:r>
-        <w:t>Kosten</w:t>
-      </w:r>
-    </w:p>
-    <w:p>
-      <w:pPr>
-        <w:pStyle w:val="berschrift3"/>
-      </w:pPr>
-      <w:r>
-        <w:t>Entwicklungskosten</w:t>
-      </w:r>
-    </w:p>
-    <w:p>
-      <w:r>
-        <w:t xml:space="preserve">Kosten für die Entwicklung sind nicht vorgesehen, da alles von zwei Studenten </w:t>
-      </w:r>
-      <w:r>
-        <w:t xml:space="preserve">entwickelt </w:t>
-      </w:r>
-      <w:r>
-        <w:t xml:space="preserve"> wird.</w:t>
-      </w:r>
-    </w:p>
-    <w:p>
-      <w:pPr>
-        <w:pStyle w:val="berschrift3"/>
-      </w:pPr>
-      <w:r>
-        <w:t>Herstellkosten</w:t>
-      </w:r>
-    </w:p>
-    <w:p>
-      <w:r>
-        <w:t xml:space="preserve">Es könnten Herstellkosten für den Erwerb von Assets anfallen. Diese sind jedoch nicht einkalkuliert und werden ggf. bei den Sondereinzelkosten </w:t>
-      </w:r>
-      <w:r>
-        <w:t>aufgeführt</w:t>
-      </w:r>
-      <w:r>
-        <w:t>.</w:t>
-      </w:r>
-    </w:p>
-    <w:p>
-      <w:pPr>
-        <w:pStyle w:val="berschrift3"/>
-      </w:pPr>
-      <w:r>
-        <w:t>Vertriebskosten</w:t>
-      </w:r>
-    </w:p>
-    <w:p>
-      <w:r>
-        <w:t>Anfallende Vertriebsk</w:t>
-      </w:r>
-      <w:r>
-        <w:t>osten können aus dem Play Store-Richtlinien von Google entnommen werden.</w:t>
-      </w:r>
-    </w:p>
-    <w:p>
-      <w:pPr>
-        <w:pStyle w:val="berschrift3"/>
-      </w:pPr>
-      <w:r>
-        <w:t>Verwaltungskosten</w:t>
-      </w:r>
-    </w:p>
-    <w:p>
-      <w:r>
-        <w:t>Anfallende Verwaltungskosten können aus den Play Store-Richtlinien von Google entnommen werden.</w:t>
-      </w:r>
-    </w:p>
-    <w:p>
-      <w:pPr>
-        <w:pStyle w:val="berschrift3"/>
-      </w:pPr>
-      <w:r>
-        <w:t>Sondereinzelkosten</w:t>
-      </w:r>
-    </w:p>
-    <w:p>
-      <w:pPr>
-        <w:pStyle w:val="Listenabsatz"/>
-        <w:numPr>
-          <w:ilvl w:val="0"/>
-          <w:numId w:val="24"/>
-        </w:numPr>
-      </w:pPr>
-      <w:r>
-        <w:t>Falls eine Registrierung bei</w:t>
-      </w:r>
-      <w:r>
-        <w:t xml:space="preserve"> </w:t>
-      </w:r>
-      <w:r>
-        <w:t xml:space="preserve">der Google Developer </w:t>
-      </w:r>
-      <w:proofErr w:type="spellStart"/>
-      <w:r>
-        <w:t>Console</w:t>
-      </w:r>
-      <w:proofErr w:type="spellEnd"/>
-      <w:r>
-        <w:t xml:space="preserve"> notwendig ist fallen einmalig 25</w:t>
-      </w:r>
-      <w:r>
-        <w:t>$ an</w:t>
-      </w:r>
-    </w:p>
-    <w:p/>
-    <w:p>
-      <w:pPr>
-        <w:pStyle w:val="berschrift2"/>
-      </w:pPr>
-      <w:r>
-        <w:t>Einnahmen</w:t>
-      </w:r>
-    </w:p>
-    <w:p>
-      <w:r>
-        <w:t>Falls Einnahmen generiert werden erfolgt dies durch eingeblendete Werbung im Spiel. Wie viel eingenommen werden kann, ist derzeit noch unklar.</w:t>
-      </w:r>
-    </w:p>
-    <w:p>
-      <w:r>
-        <w:br w:type="page"/>
-      </w:r>
-    </w:p>
-    <w:p>
-      <w:bookmarkStart w:id="0" w:name="_GoBack"/>
-      <w:bookmarkEnd w:id="0"/>
-    </w:p>
     <w:sectPr>
-      <w:headerReference w:type="default" r:id="rId9"/>
-      <w:footerReference w:type="default" r:id="rId10"/>
-      <w:headerReference w:type="first" r:id="rId11"/>
-      <w:footerReference w:type="first" r:id="rId12"/>
+      <w:headerReference w:type="default" r:id="rId10"/>
+      <w:footerReference w:type="default" r:id="rId11"/>
+      <w:headerReference w:type="first" r:id="rId12"/>
+      <w:footerReference w:type="first" r:id="rId13"/>
       <w:pgSz w:w="11906" w:h="16838"/>
       <w:pgMar w:top="1891" w:right="1417" w:bottom="1134" w:left="1417" w:header="426" w:footer="708" w:gutter="0"/>
       <w:cols w:space="708"/>
@@ -1838,7 +939,7 @@
           <w:rPr>
             <w:noProof/>
           </w:rPr>
-          <w:t>3</w:t>
+          <w:t>2</w:t>
         </w:r>
         <w:r>
           <w:fldChar w:fldCharType="end"/>
@@ -1926,7 +1027,7 @@
         <w:lang w:eastAsia="de-DE"/>
       </w:rPr>
       <w:drawing>
-        <wp:inline distT="0" distB="0" distL="0" distR="0" wp14:anchorId="378D230D" wp14:editId="3C866D15">
+        <wp:inline distT="0" distB="0" distL="0" distR="0" wp14:anchorId="7BABFD2D" wp14:editId="101C9815">
           <wp:extent cx="1757680" cy="843280"/>
           <wp:effectExtent l="0" t="0" r="0" b="0"/>
           <wp:docPr id="2" name="Grafik 2" descr="DHBW_d_KA_46mm_RGB_300dpi-rand-normal"/>
@@ -4188,6 +3289,119 @@
     </w:lvl>
   </w:abstractNum>
   <w:abstractNum w:abstractNumId="21">
+    <w:nsid w:val="71B3375E"/>
+    <w:multiLevelType w:val="hybridMultilevel"/>
+    <w:tmpl w:val="ADF2CA0C"/>
+    <w:lvl w:ilvl="0" w:tplc="04070003">
+      <w:start w:val="1"/>
+      <w:numFmt w:val="bullet"/>
+      <w:lvlText w:val="o"/>
+      <w:lvlJc w:val="left"/>
+      <w:pPr>
+        <w:ind w:left="720" w:hanging="360"/>
+      </w:pPr>
+      <w:rPr>
+        <w:rFonts w:ascii="Courier New" w:hAnsi="Courier New" w:cs="Courier New" w:hint="default"/>
+      </w:rPr>
+    </w:lvl>
+    <w:lvl w:ilvl="1" w:tplc="04070003" w:tentative="1">
+      <w:start w:val="1"/>
+      <w:numFmt w:val="bullet"/>
+      <w:lvlText w:val="o"/>
+      <w:lvlJc w:val="left"/>
+      <w:pPr>
+        <w:ind w:left="1440" w:hanging="360"/>
+      </w:pPr>
+      <w:rPr>
+        <w:rFonts w:ascii="Courier New" w:hAnsi="Courier New" w:cs="Courier New" w:hint="default"/>
+      </w:rPr>
+    </w:lvl>
+    <w:lvl w:ilvl="2" w:tplc="04070005" w:tentative="1">
+      <w:start w:val="1"/>
+      <w:numFmt w:val="bullet"/>
+      <w:lvlText w:val=""/>
+      <w:lvlJc w:val="left"/>
+      <w:pPr>
+        <w:ind w:left="2160" w:hanging="360"/>
+      </w:pPr>
+      <w:rPr>
+        <w:rFonts w:ascii="Wingdings" w:hAnsi="Wingdings" w:hint="default"/>
+      </w:rPr>
+    </w:lvl>
+    <w:lvl w:ilvl="3" w:tplc="04070001" w:tentative="1">
+      <w:start w:val="1"/>
+      <w:numFmt w:val="bullet"/>
+      <w:lvlText w:val=""/>
+      <w:lvlJc w:val="left"/>
+      <w:pPr>
+        <w:ind w:left="2880" w:hanging="360"/>
+      </w:pPr>
+      <w:rPr>
+        <w:rFonts w:ascii="Symbol" w:hAnsi="Symbol" w:hint="default"/>
+      </w:rPr>
+    </w:lvl>
+    <w:lvl w:ilvl="4" w:tplc="04070003" w:tentative="1">
+      <w:start w:val="1"/>
+      <w:numFmt w:val="bullet"/>
+      <w:lvlText w:val="o"/>
+      <w:lvlJc w:val="left"/>
+      <w:pPr>
+        <w:ind w:left="3600" w:hanging="360"/>
+      </w:pPr>
+      <w:rPr>
+        <w:rFonts w:ascii="Courier New" w:hAnsi="Courier New" w:cs="Courier New" w:hint="default"/>
+      </w:rPr>
+    </w:lvl>
+    <w:lvl w:ilvl="5" w:tplc="04070005" w:tentative="1">
+      <w:start w:val="1"/>
+      <w:numFmt w:val="bullet"/>
+      <w:lvlText w:val=""/>
+      <w:lvlJc w:val="left"/>
+      <w:pPr>
+        <w:ind w:left="4320" w:hanging="360"/>
+      </w:pPr>
+      <w:rPr>
+        <w:rFonts w:ascii="Wingdings" w:hAnsi="Wingdings" w:hint="default"/>
+      </w:rPr>
+    </w:lvl>
+    <w:lvl w:ilvl="6" w:tplc="04070001" w:tentative="1">
+      <w:start w:val="1"/>
+      <w:numFmt w:val="bullet"/>
+      <w:lvlText w:val=""/>
+      <w:lvlJc w:val="left"/>
+      <w:pPr>
+        <w:ind w:left="5040" w:hanging="360"/>
+      </w:pPr>
+      <w:rPr>
+        <w:rFonts w:ascii="Symbol" w:hAnsi="Symbol" w:hint="default"/>
+      </w:rPr>
+    </w:lvl>
+    <w:lvl w:ilvl="7" w:tplc="04070003" w:tentative="1">
+      <w:start w:val="1"/>
+      <w:numFmt w:val="bullet"/>
+      <w:lvlText w:val="o"/>
+      <w:lvlJc w:val="left"/>
+      <w:pPr>
+        <w:ind w:left="5760" w:hanging="360"/>
+      </w:pPr>
+      <w:rPr>
+        <w:rFonts w:ascii="Courier New" w:hAnsi="Courier New" w:cs="Courier New" w:hint="default"/>
+      </w:rPr>
+    </w:lvl>
+    <w:lvl w:ilvl="8" w:tplc="04070005" w:tentative="1">
+      <w:start w:val="1"/>
+      <w:numFmt w:val="bullet"/>
+      <w:lvlText w:val=""/>
+      <w:lvlJc w:val="left"/>
+      <w:pPr>
+        <w:ind w:left="6480" w:hanging="360"/>
+      </w:pPr>
+      <w:rPr>
+        <w:rFonts w:ascii="Wingdings" w:hAnsi="Wingdings" w:hint="default"/>
+      </w:rPr>
+    </w:lvl>
+  </w:abstractNum>
+  <w:abstractNum w:abstractNumId="22">
     <w:nsid w:val="776826DF"/>
     <w:multiLevelType w:val="hybridMultilevel"/>
     <w:tmpl w:val="C328537A"/>
@@ -4300,7 +3514,7 @@
       </w:rPr>
     </w:lvl>
   </w:abstractNum>
-  <w:abstractNum w:abstractNumId="22">
+  <w:abstractNum w:abstractNumId="23">
     <w:nsid w:val="779E3AA4"/>
     <w:multiLevelType w:val="hybridMultilevel"/>
     <w:tmpl w:val="BCDCC1B6"/>
@@ -4413,7 +3627,7 @@
       </w:rPr>
     </w:lvl>
   </w:abstractNum>
-  <w:abstractNum w:abstractNumId="23">
+  <w:abstractNum w:abstractNumId="24">
     <w:nsid w:val="7D462BEB"/>
     <w:multiLevelType w:val="hybridMultilevel"/>
     <w:tmpl w:val="03482452"/>
@@ -4602,7 +3816,7 @@
     <w:abstractNumId w:val="12"/>
   </w:num>
   <w:num w:numId="16">
-    <w:abstractNumId w:val="22"/>
+    <w:abstractNumId w:val="23"/>
   </w:num>
   <w:num w:numId="17">
     <w:abstractNumId w:val="6"/>
@@ -4623,13 +3837,16 @@
     <w:abstractNumId w:val="10"/>
   </w:num>
   <w:num w:numId="23">
-    <w:abstractNumId w:val="23"/>
+    <w:abstractNumId w:val="24"/>
   </w:num>
   <w:num w:numId="24">
-    <w:abstractNumId w:val="21"/>
+    <w:abstractNumId w:val="22"/>
   </w:num>
   <w:num w:numId="25">
     <w:abstractNumId w:val="17"/>
+  </w:num>
+  <w:num w:numId="26">
+    <w:abstractNumId w:val="21"/>
   </w:num>
 </w:numbering>
 </file>
@@ -6399,7 +5616,7 @@
   <a:extraClrSchemeLst/>
   <a:extLst>
     <a:ext uri="{05A4C25C-085E-4340-85A3-A5531E510DB2}">
-      <thm15:themeFamily xmlns:thm15="http://schemas.microsoft.com/office/thememl/2012/main" xmlns="" name="Office Theme" id="{62F939B6-93AF-4DB8-9C6B-D6C7DFDC589F}" vid="{4A3C46E8-61CC-4603-A589-7422A47A8E4A}"/>
+      <thm15:themeFamily xmlns="" xmlns:thm15="http://schemas.microsoft.com/office/thememl/2012/main" name="Office Theme" id="{62F939B6-93AF-4DB8-9C6B-D6C7DFDC589F}" vid="{4A3C46E8-61CC-4603-A589-7422A47A8E4A}"/>
     </a:ext>
   </a:extLst>
 </a:theme>
@@ -6429,7 +5646,7 @@
 </file>
 
 <file path=customXml/itemProps1.xml><?xml version="1.0" encoding="utf-8"?>
-<ds:datastoreItem xmlns:ds="http://schemas.openxmlformats.org/officeDocument/2006/customXml" ds:itemID="{43F913CB-CA7F-4892-8E5D-C57D30C11AB1}">
+<ds:datastoreItem xmlns:ds="http://schemas.openxmlformats.org/officeDocument/2006/customXml" ds:itemID="{43854692-6F34-4785-B944-607253EB961B}">
   <ds:schemaRefs>
     <ds:schemaRef ds:uri="http://schemas.openxmlformats.org/officeDocument/2006/bibliography"/>
   </ds:schemaRefs>

</xml_diff>